<commit_message>
mini soutenance pour la communication orale
</commit_message>
<xml_diff>
--- a/Soutenance.docx
+++ b/Soutenance.docx
@@ -4119,263 +4119,207 @@
         <w:rPr>
           <w:b/>
         </w:rPr>
-        <w:t>(</w:t>
-      </w:r>
-      <w:proofErr w:type="gramStart"/>
+        <w:t>(slide 1)</w:t>
+      </w:r>
+      <w:r>
+        <w:t xml:space="preserve">Bonjour </w:t>
+      </w:r>
+      <w:r>
+        <w:t>Messieurs</w:t>
+      </w:r>
+      <w:r>
+        <w:t xml:space="preserve"> ! Je voudrais aujourd'hui vous présenter ma soutenance de fin d’études</w:t>
+      </w:r>
+      <w:r>
+        <w:t xml:space="preserve">. </w:t>
+      </w:r>
+      <w:r>
+        <w:t xml:space="preserve">Le sujet de ma soutenance: ambition professionnelles et comment préserver la motivation. </w:t>
+      </w:r>
+    </w:p>
+    <w:p>
+      <w:pPr>
+        <w:pStyle w:val="ListParagraph"/>
+        <w:rPr>
+          <w:lang w:val="ru-RU"/>
+        </w:rPr>
+      </w:pPr>
       <w:r>
         <w:rPr>
           <w:b/>
         </w:rPr>
-        <w:t>slide</w:t>
-      </w:r>
-      <w:proofErr w:type="gramEnd"/>
+        <w:tab/>
+        <w:t xml:space="preserve">(slide 2) </w:t>
+      </w:r>
+      <w:r>
+        <w:t>Je vais parler de différents facteurs qui influencent ma motivation au travail.</w:t>
+      </w:r>
+    </w:p>
+    <w:p>
+      <w:pPr>
+        <w:pStyle w:val="ListParagraph"/>
+      </w:pPr>
       <w:r>
         <w:rPr>
           <w:b/>
-        </w:rPr>
-        <w:t xml:space="preserve"> 1)</w:t>
-      </w:r>
-      <w:r>
-        <w:t xml:space="preserve">Bonjour </w:t>
-      </w:r>
-      <w:r>
-        <w:t>Messieurs</w:t>
-      </w:r>
-      <w:r>
-        <w:t xml:space="preserve"> ! Je voudrais aujourd'hui vous présenter ma soutenance de fin d’études</w:t>
+          <w:lang w:val="ru-RU"/>
+        </w:rPr>
+        <w:tab/>
+      </w:r>
+      <w:r>
+        <w:rPr>
+          <w:b/>
+        </w:rPr>
+        <w:t>(slide 3)</w:t>
+      </w:r>
+      <w:r>
+        <w:rPr>
+          <w:b/>
+        </w:rPr>
+        <w:t xml:space="preserve"> </w:t>
+      </w:r>
+      <w:r>
+        <w:t>Combien parmi</w:t>
+      </w:r>
+      <w:r>
+        <w:t xml:space="preserve"> </w:t>
+      </w:r>
+      <w:r>
+        <w:t>nous</w:t>
+      </w:r>
+      <w:r>
+        <w:t xml:space="preserve"> </w:t>
+      </w:r>
+      <w:r>
+        <w:t>peuvent</w:t>
+      </w:r>
+      <w:r>
+        <w:t xml:space="preserve"> se souvenir au moins d’une situation</w:t>
+      </w:r>
+      <w:r>
+        <w:t>,</w:t>
+      </w:r>
+      <w:r>
+        <w:t xml:space="preserve"> </w:t>
+      </w:r>
+      <w:r>
+        <w:t>dans laquelle</w:t>
+      </w:r>
+      <w:r>
+        <w:t xml:space="preserve"> </w:t>
+      </w:r>
+      <w:r>
+        <w:t>vous avez</w:t>
+      </w:r>
+      <w:r>
+        <w:t xml:space="preserve"> entrepri</w:t>
+      </w:r>
+      <w:r>
+        <w:t>s (commencé à)</w:t>
+      </w:r>
+      <w:r>
+        <w:t xml:space="preserve"> </w:t>
+      </w:r>
+      <w:r>
+        <w:t xml:space="preserve">de faire quelque chose, quelque chose que au début </w:t>
+      </w:r>
+      <w:r>
+        <w:t>vous</w:t>
+      </w:r>
+      <w:r>
+        <w:t xml:space="preserve"> suscita beaucoup d’intérêt, mais</w:t>
+      </w:r>
+      <w:r>
+        <w:t xml:space="preserve"> </w:t>
+      </w:r>
+      <w:r>
+        <w:rPr>
+          <w:b/>
+        </w:rPr>
+        <w:t>(slide 3</w:t>
+      </w:r>
+      <w:r>
+        <w:rPr>
+          <w:b/>
+        </w:rPr>
+        <w:t xml:space="preserve"> animation</w:t>
+      </w:r>
+      <w:r>
+        <w:rPr>
+          <w:b/>
+        </w:rPr>
+        <w:t>)</w:t>
+      </w:r>
+      <w:r>
+        <w:t xml:space="preserve"> finalement l’entreprise n’ét</w:t>
+      </w:r>
+      <w:r>
+        <w:t xml:space="preserve">ait jamais fini, pars que </w:t>
+      </w:r>
+      <w:r>
+        <w:t>vous avez</w:t>
+      </w:r>
+      <w:r>
+        <w:t xml:space="preserve"> perdu tout </w:t>
+      </w:r>
+      <w:r>
+        <w:t>votre</w:t>
+      </w:r>
+      <w:r>
+        <w:t xml:space="preserve"> intérêt</w:t>
+      </w:r>
+      <w:r>
+        <w:t xml:space="preserve">, toute </w:t>
+      </w:r>
+      <w:r>
+        <w:t>votre</w:t>
+      </w:r>
+      <w:r>
+        <w:t xml:space="preserve"> motivation. </w:t>
+      </w:r>
+      <w:r>
+        <w:t>Du temps, des</w:t>
+      </w:r>
+      <w:r>
+        <w:t xml:space="preserve"> certaines ressources</w:t>
+      </w:r>
+      <w:r>
+        <w:t xml:space="preserve"> étaient gaspillées</w:t>
+      </w:r>
+      <w:r>
+        <w:t xml:space="preserve">, mais le </w:t>
+      </w:r>
+      <w:r>
+        <w:t>résultat visé n’était</w:t>
+      </w:r>
+      <w:r>
+        <w:t xml:space="preserve"> pas atteint</w:t>
       </w:r>
       <w:r>
         <w:t xml:space="preserve">. </w:t>
       </w:r>
       <w:r>
-        <w:t xml:space="preserve">Le sujet de ma soutenance: ambition professionnelles et comment préserver la motivation. </w:t>
-      </w:r>
-    </w:p>
-    <w:p>
-      <w:pPr>
-        <w:pStyle w:val="ListParagraph"/>
-        <w:rPr>
-          <w:lang w:val="ru-RU"/>
-        </w:rPr>
-      </w:pPr>
+        <w:t xml:space="preserve">Le problème de la création de la motivation nécessaire pour </w:t>
+      </w:r>
+      <w:r>
+        <w:t>entreprendre des tâches professionnelles, qui ne sont pas toujours faciles est excitantes, le problème de la préservation de cette motivation sur un niveau suffisamment  élevé pour finalement aboutir les tâches</w:t>
+      </w:r>
+      <w:r>
+        <w:t>, ces problèmes sont au cœur de mon discours.</w:t>
+      </w:r>
+    </w:p>
+    <w:p>
+      <w:pPr>
+        <w:pStyle w:val="ListParagraph"/>
+      </w:pPr>
+      <w:r>
+        <w:tab/>
+      </w:r>
       <w:r>
         <w:rPr>
           <w:b/>
         </w:rPr>
-        <w:tab/>
-        <w:t>(</w:t>
-      </w:r>
-      <w:proofErr w:type="gramStart"/>
-      <w:r>
-        <w:rPr>
-          <w:b/>
-        </w:rPr>
-        <w:t>slide</w:t>
-      </w:r>
-      <w:proofErr w:type="gramEnd"/>
-      <w:r>
-        <w:rPr>
-          <w:b/>
-        </w:rPr>
-        <w:t xml:space="preserve"> 2) </w:t>
-      </w:r>
-      <w:r>
-        <w:t>Je vais parler de différents facteurs qui influencent ma motivation au travail.</w:t>
-      </w:r>
-    </w:p>
-    <w:p>
-      <w:pPr>
-        <w:pStyle w:val="ListParagraph"/>
-      </w:pPr>
-      <w:r>
-        <w:rPr>
-          <w:b/>
-          <w:lang w:val="ru-RU"/>
-        </w:rPr>
-        <w:tab/>
-      </w:r>
-      <w:r>
-        <w:rPr>
-          <w:b/>
-        </w:rPr>
-        <w:t>(</w:t>
-      </w:r>
-      <w:proofErr w:type="gramStart"/>
-      <w:r>
-        <w:rPr>
-          <w:b/>
-        </w:rPr>
-        <w:t>slide</w:t>
-      </w:r>
-      <w:proofErr w:type="gramEnd"/>
-      <w:r>
-        <w:rPr>
-          <w:b/>
-        </w:rPr>
-        <w:t xml:space="preserve"> 3)</w:t>
-      </w:r>
-      <w:r>
-        <w:rPr>
-          <w:b/>
-        </w:rPr>
-        <w:t xml:space="preserve"> </w:t>
-      </w:r>
-      <w:r>
-        <w:t>Combien parmi</w:t>
-      </w:r>
-      <w:r>
-        <w:t xml:space="preserve"> </w:t>
-      </w:r>
-      <w:r>
-        <w:t>nous</w:t>
-      </w:r>
-      <w:r>
-        <w:t xml:space="preserve"> </w:t>
-      </w:r>
-      <w:r>
-        <w:t>peuvent</w:t>
-      </w:r>
-      <w:r>
-        <w:t xml:space="preserve"> se souvenir au moins d’une situation</w:t>
-      </w:r>
-      <w:r>
-        <w:t>,</w:t>
-      </w:r>
-      <w:r>
-        <w:t xml:space="preserve"> </w:t>
-      </w:r>
-      <w:r>
-        <w:t>dans laquelle</w:t>
-      </w:r>
-      <w:r>
-        <w:t xml:space="preserve"> </w:t>
-      </w:r>
-      <w:r>
-        <w:t>vous avez</w:t>
-      </w:r>
-      <w:r>
-        <w:t xml:space="preserve"> entrepri</w:t>
-      </w:r>
-      <w:r>
-        <w:t>s (commencé à)</w:t>
-      </w:r>
-      <w:r>
-        <w:t xml:space="preserve"> </w:t>
-      </w:r>
-      <w:r>
-        <w:t xml:space="preserve">de faire quelque chose, quelque chose que au début </w:t>
-      </w:r>
-      <w:r>
-        <w:t>vous</w:t>
-      </w:r>
-      <w:r>
-        <w:t xml:space="preserve"> suscita beaucoup d’intérêt, mais</w:t>
-      </w:r>
-      <w:r>
-        <w:t xml:space="preserve"> </w:t>
-      </w:r>
-      <w:r>
-        <w:rPr>
-          <w:b/>
-        </w:rPr>
-        <w:t>(slide 3</w:t>
-      </w:r>
-      <w:r>
-        <w:rPr>
-          <w:b/>
-        </w:rPr>
-        <w:t xml:space="preserve"> animation</w:t>
-      </w:r>
-      <w:r>
-        <w:rPr>
-          <w:b/>
-        </w:rPr>
-        <w:t>)</w:t>
-      </w:r>
-      <w:r>
-        <w:t xml:space="preserve"> finalement l’entreprise n’ét</w:t>
-      </w:r>
-      <w:r>
-        <w:t xml:space="preserve">ait jamais fini, pars que </w:t>
-      </w:r>
-      <w:r>
-        <w:t>vous avez</w:t>
-      </w:r>
-      <w:r>
-        <w:t xml:space="preserve"> perdu tout </w:t>
-      </w:r>
-      <w:r>
-        <w:t>votre</w:t>
-      </w:r>
-      <w:r>
-        <w:t xml:space="preserve"> intérêt</w:t>
-      </w:r>
-      <w:r>
-        <w:t xml:space="preserve">, toute </w:t>
-      </w:r>
-      <w:r>
-        <w:t>votre</w:t>
-      </w:r>
-      <w:r>
-        <w:t xml:space="preserve"> motivation. </w:t>
-      </w:r>
-      <w:r>
-        <w:t>Du temps, des</w:t>
-      </w:r>
-      <w:r>
-        <w:t xml:space="preserve"> certaines ressources</w:t>
-      </w:r>
-      <w:r>
-        <w:t xml:space="preserve"> étaient gaspillées</w:t>
-      </w:r>
-      <w:r>
-        <w:t xml:space="preserve">, mais le </w:t>
-      </w:r>
-      <w:r>
-        <w:t>résultat visé n’était</w:t>
-      </w:r>
-      <w:r>
-        <w:t xml:space="preserve"> pas atteint</w:t>
-      </w:r>
-      <w:r>
-        <w:t xml:space="preserve">. </w:t>
-      </w:r>
-      <w:r>
-        <w:t xml:space="preserve">Le problème de la création de la motivation nécessaire pour </w:t>
-      </w:r>
-      <w:r>
-        <w:t>entreprendre des tâches professionnelles, qui ne sont pas toujours faciles est excitantes, le problème de la préservation de cette motivation sur un niveau suffisamment  élevé pour finalement aboutir les tâches</w:t>
-      </w:r>
-      <w:r>
-        <w:t>, ces problèmes sont au cœur de mon discours.</w:t>
-      </w:r>
-    </w:p>
-    <w:p>
-      <w:pPr>
-        <w:pStyle w:val="ListParagraph"/>
-      </w:pPr>
-      <w:r>
-        <w:tab/>
-      </w:r>
-      <w:r>
-        <w:rPr>
-          <w:b/>
-        </w:rPr>
-        <w:t>(</w:t>
-      </w:r>
-      <w:proofErr w:type="gramStart"/>
-      <w:r>
-        <w:rPr>
-          <w:b/>
-        </w:rPr>
-        <w:t>slide</w:t>
-      </w:r>
-      <w:proofErr w:type="gramEnd"/>
-      <w:r>
-        <w:rPr>
-          <w:b/>
-        </w:rPr>
-        <w:t xml:space="preserve"> 4)</w:t>
+        <w:t>(slide 4)</w:t>
       </w:r>
       <w:r>
         <w:rPr>
@@ -4596,70 +4540,42 @@
         <w:rPr>
           <w:b/>
         </w:rPr>
-        <w:t>(</w:t>
-      </w:r>
-      <w:proofErr w:type="gramStart"/>
+        <w:t>(slide 5)</w:t>
+      </w:r>
       <w:r>
         <w:rPr>
           <w:b/>
         </w:rPr>
-        <w:t>slide</w:t>
-      </w:r>
-      <w:proofErr w:type="gramEnd"/>
+        <w:t xml:space="preserve"> </w:t>
+      </w:r>
+      <w:r>
+        <w:t>Alors, quels sont les facteurs d’influence sur ma motivation dans mes tâches professionnelles ?</w:t>
+      </w:r>
+    </w:p>
+    <w:p>
+      <w:pPr>
+        <w:pStyle w:val="ListParagraph"/>
+      </w:pPr>
+    </w:p>
+    <w:p>
+      <w:pPr>
+        <w:pStyle w:val="ListParagraph"/>
+        <w:ind w:left="1080"/>
+      </w:pPr>
+      <w:r>
+        <w:t>Je vais commencer par la nécessité de déterminer l’origine réelle d</w:t>
+      </w:r>
+      <w:r>
+        <w:t>e</w:t>
+      </w:r>
+      <w:r>
+        <w:t xml:space="preserve"> problème. </w:t>
+      </w:r>
       <w:r>
         <w:rPr>
           <w:b/>
         </w:rPr>
-        <w:t xml:space="preserve"> 5)</w:t>
-      </w:r>
-      <w:r>
-        <w:rPr>
-          <w:b/>
-        </w:rPr>
-        <w:t xml:space="preserve"> </w:t>
-      </w:r>
-      <w:r>
-        <w:t>Alors, quels sont les facteurs d’influence sur ma motivation dans mes tâches professionnelles ?</w:t>
-      </w:r>
-    </w:p>
-    <w:p>
-      <w:pPr>
-        <w:pStyle w:val="ListParagraph"/>
-      </w:pPr>
-    </w:p>
-    <w:p>
-      <w:pPr>
-        <w:pStyle w:val="ListParagraph"/>
-        <w:ind w:left="1080"/>
-      </w:pPr>
-      <w:r>
-        <w:t>Je vais commencer par la nécessité de déterminer l’origine réelle d</w:t>
-      </w:r>
-      <w:r>
-        <w:t>e</w:t>
-      </w:r>
-      <w:r>
-        <w:t xml:space="preserve"> problème. </w:t>
-      </w:r>
-      <w:r>
-        <w:rPr>
-          <w:b/>
-        </w:rPr>
-        <w:t>(</w:t>
-      </w:r>
-      <w:proofErr w:type="gramStart"/>
-      <w:r>
-        <w:rPr>
-          <w:b/>
-        </w:rPr>
-        <w:t>slide</w:t>
-      </w:r>
-      <w:proofErr w:type="gramEnd"/>
-      <w:r>
-        <w:rPr>
-          <w:b/>
-        </w:rPr>
-        <w:t xml:space="preserve"> 6)</w:t>
+        <w:t>(slide 6)</w:t>
       </w:r>
       <w:r>
         <w:rPr>
@@ -4828,21 +4744,7 @@
         <w:rPr>
           <w:b/>
         </w:rPr>
-        <w:t>(</w:t>
-      </w:r>
-      <w:proofErr w:type="gramStart"/>
-      <w:r>
-        <w:rPr>
-          <w:b/>
-        </w:rPr>
-        <w:t>slide</w:t>
-      </w:r>
-      <w:proofErr w:type="gramEnd"/>
-      <w:r>
-        <w:rPr>
-          <w:b/>
-        </w:rPr>
-        <w:t xml:space="preserve"> 7) </w:t>
+        <w:t xml:space="preserve">(slide 7) </w:t>
       </w:r>
       <w:r>
         <w:rPr>
@@ -5056,23 +4958,7 @@
           <w:i/>
           <w:lang w:val="en-US"/>
         </w:rPr>
-        <w:t xml:space="preserve">: ISO 8859-1(1 byte), </w:t>
-      </w:r>
-      <w:proofErr w:type="gramStart"/>
-      <w:r>
-        <w:rPr>
-          <w:i/>
-          <w:lang w:val="en-US"/>
-        </w:rPr>
-        <w:t>UTF8(</w:t>
-      </w:r>
-      <w:proofErr w:type="gramEnd"/>
-      <w:r>
-        <w:rPr>
-          <w:i/>
-          <w:lang w:val="en-US"/>
-        </w:rPr>
-        <w:t>1-4 bytes); a</w:t>
+        <w:t>: ISO 8859-1(1 byte), UTF8(1-4 bytes); a</w:t>
       </w:r>
       <w:r>
         <w:rPr>
@@ -5121,19 +5007,11 @@
           <w:color w:val="000000" w:themeColor="text1"/>
         </w:rPr>
       </w:pPr>
-      <w:proofErr w:type="gramStart"/>
       <w:r>
         <w:rPr>
           <w:color w:val="000000" w:themeColor="text1"/>
         </w:rPr>
-        <w:t>j’ai</w:t>
-      </w:r>
-      <w:proofErr w:type="gramEnd"/>
-      <w:r>
-        <w:rPr>
-          <w:color w:val="000000" w:themeColor="text1"/>
-        </w:rPr>
-        <w:t xml:space="preserve"> analysé les encodage</w:t>
+        <w:t>j’ai analysé les encodage</w:t>
       </w:r>
       <w:r>
         <w:rPr>
@@ -5339,15 +5217,7 @@
         <w:t xml:space="preserve">La </w:t>
       </w:r>
       <w:r>
-        <w:t xml:space="preserve">morale de cette histoire </w:t>
-      </w:r>
-      <w:proofErr w:type="gramStart"/>
-      <w:r>
-        <w:t>est</w:t>
-      </w:r>
-      <w:proofErr w:type="gramEnd"/>
-      <w:r>
-        <w:t xml:space="preserve"> simple: la difficulté dans l’identification de la cause d’erreur a presque détruit ma motivation dans la résolution du problème.</w:t>
+        <w:t>morale de cette histoire est simple: la difficulté dans l’identification de la cause d’erreur a presque détruit ma motivation dans la résolution du problème.</w:t>
       </w:r>
     </w:p>
     <w:p>
@@ -5419,56 +5289,28 @@
         <w:rPr>
           <w:b/>
         </w:rPr>
-        <w:t>(</w:t>
-      </w:r>
-      <w:proofErr w:type="gramStart"/>
+        <w:t>(slide 8)</w:t>
+      </w:r>
       <w:r>
         <w:rPr>
           <w:b/>
         </w:rPr>
-        <w:t>slide</w:t>
-      </w:r>
-      <w:proofErr w:type="gramEnd"/>
+        <w:t xml:space="preserve"> </w:t>
+      </w:r>
+      <w:r>
+        <w:t>Un autre facteur d’influence sur ma motivation – c’est l’incertitude dans la sélection d’une meilleure solution, quand il existe un trop large choix des solutions possibles.</w:t>
+      </w:r>
+      <w:r>
+        <w:rPr>
+          <w:lang w:val="ru-RU"/>
+        </w:rPr>
+        <w:t xml:space="preserve"> </w:t>
+      </w:r>
       <w:r>
         <w:rPr>
           <w:b/>
         </w:rPr>
-        <w:t xml:space="preserve"> 8)</w:t>
-      </w:r>
-      <w:r>
-        <w:rPr>
-          <w:b/>
-        </w:rPr>
-        <w:t xml:space="preserve"> </w:t>
-      </w:r>
-      <w:r>
-        <w:t>Un autre facteur d’influence sur ma motivation – c’est l’incertitude dans la sélection d’une meilleure solution, quand il existe un trop large choix des solutions possibles.</w:t>
-      </w:r>
-      <w:r>
-        <w:rPr>
-          <w:lang w:val="ru-RU"/>
-        </w:rPr>
-        <w:t xml:space="preserve"> </w:t>
-      </w:r>
-      <w:r>
-        <w:rPr>
-          <w:b/>
-        </w:rPr>
-        <w:t>(</w:t>
-      </w:r>
-      <w:proofErr w:type="gramStart"/>
-      <w:r>
-        <w:rPr>
-          <w:b/>
-        </w:rPr>
-        <w:t>slide</w:t>
-      </w:r>
-      <w:proofErr w:type="gramEnd"/>
-      <w:r>
-        <w:rPr>
-          <w:b/>
-        </w:rPr>
-        <w:t xml:space="preserve"> 9)</w:t>
+        <w:t>(slide 9)</w:t>
       </w:r>
       <w:r>
         <w:t xml:space="preserve"> </w:t>
@@ -5587,6 +5429,12 @@
       </w:r>
       <w:r>
         <w:t>cette particularité, je sais que j’ai besoin de faire un planning et de le suivre rigoureusement. Ça m’aide aussi de déterminer les critères exacts d’évaluation de la solution possible, pour ne pas me distraire sur les sujets qui peuvent être intéressantes mais sans importance dans le projet en cours.</w:t>
+      </w:r>
+      <w:r>
+        <w:t xml:space="preserve"> </w:t>
+      </w:r>
+      <w:r>
+        <w:t>Une fois la solution trouvée corresponds au périmètre des exigences fixées, nous pouvons terminer l’étape d’analyse des solutions et de passer à l’étape suivante.</w:t>
       </w:r>
     </w:p>
     <w:p>
@@ -5643,634 +5491,613 @@
         </w:rPr>
         <w:t>(</w:t>
       </w:r>
-      <w:proofErr w:type="gramStart"/>
       <w:r>
         <w:rPr>
           <w:b/>
         </w:rPr>
-        <w:t>slide</w:t>
-      </w:r>
-      <w:proofErr w:type="gramEnd"/>
+        <w:t>slide 10</w:t>
+      </w:r>
       <w:r>
         <w:rPr>
           <w:b/>
         </w:rPr>
-        <w:t xml:space="preserve"> 10</w:t>
+        <w:t>)</w:t>
+      </w:r>
+      <w:r>
+        <w:t xml:space="preserve"> </w:t>
+      </w:r>
+      <w:r>
+        <w:t xml:space="preserve">Un autre facteur d’influence sur ma motivation – c’est un problème </w:t>
+      </w:r>
+      <w:r>
+        <w:t>dur et complexe</w:t>
+      </w:r>
+      <w:r>
+        <w:t>, quand c’est difficile de déterminer par où</w:t>
+      </w:r>
+      <w:r>
+        <w:rPr>
+          <w:lang w:val="ru-RU"/>
+        </w:rPr>
+        <w:t xml:space="preserve"> </w:t>
+      </w:r>
+      <w:r>
+        <w:t>attaquer</w:t>
+      </w:r>
+      <w:r>
+        <w:t xml:space="preserve"> </w:t>
+      </w:r>
+      <w:r>
+        <w:t xml:space="preserve">et avec quelles solutions. </w:t>
       </w:r>
       <w:r>
         <w:rPr>
           <w:b/>
         </w:rPr>
+        <w:t>(</w:t>
+      </w:r>
+      <w:r>
+        <w:rPr>
+          <w:b/>
+        </w:rPr>
+        <w:t>slide 11</w:t>
+      </w:r>
+      <w:r>
+        <w:rPr>
+          <w:b/>
+        </w:rPr>
         <w:t>)</w:t>
       </w:r>
       <w:r>
         <w:t xml:space="preserve"> </w:t>
       </w:r>
       <w:r>
-        <w:t xml:space="preserve">Un autre facteur d’influence sur ma motivation – c’est un problème </w:t>
-      </w:r>
-      <w:r>
-        <w:t>dur et complexe</w:t>
-      </w:r>
-      <w:r>
-        <w:t>, quand c’est difficile de déterminer par où</w:t>
-      </w:r>
-      <w:r>
-        <w:rPr>
-          <w:lang w:val="ru-RU"/>
-        </w:rPr>
-        <w:t xml:space="preserve"> </w:t>
-      </w:r>
-      <w:r>
-        <w:t>attaquer</w:t>
-      </w:r>
-      <w:r>
-        <w:t xml:space="preserve"> </w:t>
-      </w:r>
-      <w:r>
-        <w:t xml:space="preserve">et avec quelles solutions. </w:t>
-      </w:r>
+        <w:t>Je sais que pour moi c’est mieux d’éviter</w:t>
+      </w:r>
+      <w:r>
+        <w:t xml:space="preserve"> d’essayer de faire toutes les tâches ou beaucoup de taches à la fois – quand je suis occupé avec un problème, c’est difficile pour moi de </w:t>
+      </w:r>
+      <w:r>
+        <w:t>bascu</w:t>
+      </w:r>
+      <w:r>
+        <w:t>ler vers un</w:t>
+      </w:r>
+      <w:r>
+        <w:t xml:space="preserve"> outre problème rapidement. Je</w:t>
+      </w:r>
+      <w:r>
+        <w:t xml:space="preserve"> préfère de résoudre problèmes un par un. Dans le cas, si le problème est complexe, c’est raisonnable de le séparer un plusieurs sous-problèmes. Et en suit appliquer le même algorithme pour leurs résolutions : </w:t>
+      </w:r>
+      <w:r>
+        <w:t xml:space="preserve">mettre en avant les priorités et exigences, trouver des solutions mieux adaptées. </w:t>
+      </w:r>
+    </w:p>
+    <w:p>
+      <w:pPr>
+        <w:pStyle w:val="ListParagraph"/>
+        <w:ind w:left="1080"/>
+      </w:pPr>
       <w:r>
         <w:rPr>
           <w:b/>
         </w:rPr>
+        <w:t xml:space="preserve">Exemple. </w:t>
+      </w:r>
+      <w:r>
+        <w:t xml:space="preserve">Un problème, parmi des problèmes complexes, c’était la modification d’un block fonctionnel dans l’application web, le block « Mon affiliation », responsable pour l’affichage et la modification de données d’assuré et ces bénéficiaires. </w:t>
+      </w:r>
+      <w:r>
+        <w:rPr>
+          <w:i/>
+          <w:lang w:val="ru-RU"/>
+        </w:rPr>
         <w:t>(</w:t>
       </w:r>
-      <w:proofErr w:type="gramStart"/>
+      <w:r>
+        <w:rPr>
+          <w:i/>
+        </w:rPr>
+        <w:t>Proc</w:t>
+      </w:r>
+      <w:r>
+        <w:rPr>
+          <w:i/>
+          <w:lang w:val="ru-RU"/>
+        </w:rPr>
+        <w:t>é</w:t>
+      </w:r>
+      <w:r>
+        <w:rPr>
+          <w:i/>
+        </w:rPr>
+        <w:t>dure</w:t>
+      </w:r>
+      <w:r>
+        <w:rPr>
+          <w:i/>
+          <w:lang w:val="ru-RU"/>
+        </w:rPr>
+        <w:t xml:space="preserve"> </w:t>
+      </w:r>
+      <w:r>
+        <w:rPr>
+          <w:i/>
+        </w:rPr>
+        <w:t>administrative</w:t>
+      </w:r>
+      <w:r>
+        <w:rPr>
+          <w:i/>
+          <w:lang w:val="ru-RU"/>
+        </w:rPr>
+        <w:t xml:space="preserve"> </w:t>
+      </w:r>
+      <w:r>
+        <w:rPr>
+          <w:i/>
+        </w:rPr>
+        <w:t>de</w:t>
+      </w:r>
+      <w:r>
+        <w:rPr>
+          <w:i/>
+          <w:lang w:val="ru-RU"/>
+        </w:rPr>
+        <w:t xml:space="preserve"> </w:t>
+      </w:r>
+      <w:r>
+        <w:rPr>
+          <w:i/>
+        </w:rPr>
+        <w:t>rattachement</w:t>
+      </w:r>
+      <w:r>
+        <w:rPr>
+          <w:i/>
+          <w:lang w:val="ru-RU"/>
+        </w:rPr>
+        <w:t xml:space="preserve"> </w:t>
+      </w:r>
+      <w:r>
+        <w:rPr>
+          <w:i/>
+        </w:rPr>
+        <w:t>d</w:t>
+      </w:r>
+      <w:r>
+        <w:rPr>
+          <w:i/>
+          <w:lang w:val="ru-RU"/>
+        </w:rPr>
+        <w:t>’</w:t>
+      </w:r>
+      <w:r>
+        <w:rPr>
+          <w:i/>
+        </w:rPr>
+        <w:t>une</w:t>
+      </w:r>
+      <w:r>
+        <w:rPr>
+          <w:i/>
+          <w:lang w:val="ru-RU"/>
+        </w:rPr>
+        <w:t xml:space="preserve"> </w:t>
+      </w:r>
+      <w:r>
+        <w:rPr>
+          <w:i/>
+        </w:rPr>
+        <w:t>personne</w:t>
+      </w:r>
+      <w:r>
+        <w:rPr>
+          <w:i/>
+          <w:lang w:val="ru-RU"/>
+        </w:rPr>
+        <w:t xml:space="preserve"> </w:t>
+      </w:r>
+      <w:r>
+        <w:rPr>
+          <w:i/>
+        </w:rPr>
+        <w:t>assujettie</w:t>
+      </w:r>
+      <w:r>
+        <w:rPr>
+          <w:i/>
+          <w:lang w:val="ru-RU"/>
+        </w:rPr>
+        <w:t xml:space="preserve"> à </w:t>
+      </w:r>
+      <w:r>
+        <w:rPr>
+          <w:i/>
+        </w:rPr>
+        <w:t>un</w:t>
+      </w:r>
+      <w:r>
+        <w:rPr>
+          <w:i/>
+          <w:lang w:val="ru-RU"/>
+        </w:rPr>
+        <w:t xml:space="preserve"> </w:t>
+      </w:r>
+      <w:r>
+        <w:rPr>
+          <w:i/>
+        </w:rPr>
+        <w:t>r</w:t>
+      </w:r>
+      <w:r>
+        <w:rPr>
+          <w:i/>
+          <w:lang w:val="ru-RU"/>
+        </w:rPr>
+        <w:t>é</w:t>
+      </w:r>
+      <w:r>
+        <w:rPr>
+          <w:i/>
+        </w:rPr>
+        <w:t>gime</w:t>
+      </w:r>
+      <w:r>
+        <w:rPr>
+          <w:i/>
+          <w:lang w:val="ru-RU"/>
+        </w:rPr>
+        <w:t xml:space="preserve"> </w:t>
+      </w:r>
+      <w:r>
+        <w:rPr>
+          <w:i/>
+        </w:rPr>
+        <w:t>d</w:t>
+      </w:r>
+      <w:r>
+        <w:rPr>
+          <w:i/>
+          <w:lang w:val="ru-RU"/>
+        </w:rPr>
+        <w:t>’</w:t>
+      </w:r>
+      <w:r>
+        <w:rPr>
+          <w:i/>
+        </w:rPr>
+        <w:t>assurance</w:t>
+      </w:r>
+      <w:r>
+        <w:rPr>
+          <w:i/>
+          <w:lang w:val="ru-RU"/>
+        </w:rPr>
+        <w:t xml:space="preserve">, à </w:t>
+      </w:r>
+      <w:r>
+        <w:rPr>
+          <w:i/>
+        </w:rPr>
+        <w:t>la</w:t>
+      </w:r>
+      <w:r>
+        <w:rPr>
+          <w:i/>
+          <w:lang w:val="ru-RU"/>
+        </w:rPr>
+        <w:t xml:space="preserve"> </w:t>
+      </w:r>
+      <w:r>
+        <w:rPr>
+          <w:i/>
+        </w:rPr>
+        <w:t>caisse</w:t>
+      </w:r>
+      <w:r>
+        <w:rPr>
+          <w:i/>
+          <w:lang w:val="ru-RU"/>
+        </w:rPr>
+        <w:t xml:space="preserve"> </w:t>
+      </w:r>
+      <w:r>
+        <w:rPr>
+          <w:i/>
+        </w:rPr>
+        <w:t>comp</w:t>
+      </w:r>
+      <w:r>
+        <w:rPr>
+          <w:i/>
+          <w:lang w:val="ru-RU"/>
+        </w:rPr>
+        <w:t>é</w:t>
+      </w:r>
+      <w:r>
+        <w:rPr>
+          <w:i/>
+        </w:rPr>
+        <w:t>tente</w:t>
+      </w:r>
+      <w:r>
+        <w:rPr>
+          <w:i/>
+          <w:lang w:val="ru-RU"/>
+        </w:rPr>
+        <w:t xml:space="preserve"> </w:t>
+      </w:r>
+      <w:r>
+        <w:rPr>
+          <w:i/>
+        </w:rPr>
+        <w:t>pour</w:t>
+      </w:r>
+      <w:r>
+        <w:rPr>
+          <w:i/>
+          <w:lang w:val="ru-RU"/>
+        </w:rPr>
+        <w:t xml:space="preserve"> </w:t>
+      </w:r>
+      <w:r>
+        <w:rPr>
+          <w:i/>
+        </w:rPr>
+        <w:t>le</w:t>
+      </w:r>
+      <w:r>
+        <w:rPr>
+          <w:i/>
+          <w:lang w:val="ru-RU"/>
+        </w:rPr>
+        <w:t xml:space="preserve"> </w:t>
+      </w:r>
+      <w:r>
+        <w:rPr>
+          <w:i/>
+        </w:rPr>
+        <w:t>versement</w:t>
+      </w:r>
+      <w:r>
+        <w:rPr>
+          <w:i/>
+          <w:lang w:val="ru-RU"/>
+        </w:rPr>
+        <w:t xml:space="preserve"> </w:t>
+      </w:r>
+      <w:r>
+        <w:rPr>
+          <w:i/>
+        </w:rPr>
+        <w:t>de</w:t>
+      </w:r>
+      <w:r>
+        <w:rPr>
+          <w:i/>
+          <w:lang w:val="ru-RU"/>
+        </w:rPr>
+        <w:t xml:space="preserve"> </w:t>
+      </w:r>
+      <w:r>
+        <w:rPr>
+          <w:i/>
+        </w:rPr>
+        <w:t>prestations</w:t>
+      </w:r>
+      <w:r>
+        <w:rPr>
+          <w:i/>
+          <w:lang w:val="ru-RU"/>
+        </w:rPr>
+        <w:t xml:space="preserve"> à </w:t>
+      </w:r>
+      <w:r>
+        <w:rPr>
+          <w:i/>
+        </w:rPr>
+        <w:t>la</w:t>
+      </w:r>
+      <w:r>
+        <w:rPr>
+          <w:i/>
+          <w:lang w:val="ru-RU"/>
+        </w:rPr>
+        <w:t xml:space="preserve"> </w:t>
+      </w:r>
+      <w:r>
+        <w:rPr>
+          <w:i/>
+        </w:rPr>
+        <w:t>caisse</w:t>
+      </w:r>
+      <w:r>
+        <w:rPr>
+          <w:i/>
+          <w:lang w:val="ru-RU"/>
+        </w:rPr>
+        <w:t xml:space="preserve"> </w:t>
+      </w:r>
+      <w:r>
+        <w:rPr>
+          <w:i/>
+        </w:rPr>
+        <w:t>locale</w:t>
+      </w:r>
+      <w:r>
+        <w:rPr>
+          <w:i/>
+          <w:lang w:val="ru-RU"/>
+        </w:rPr>
+        <w:t xml:space="preserve"> </w:t>
+      </w:r>
+      <w:r>
+        <w:rPr>
+          <w:i/>
+        </w:rPr>
+        <w:t>d</w:t>
+      </w:r>
+      <w:r>
+        <w:rPr>
+          <w:i/>
+          <w:lang w:val="ru-RU"/>
+        </w:rPr>
+        <w:t>’</w:t>
+      </w:r>
+      <w:r>
+        <w:rPr>
+          <w:i/>
+        </w:rPr>
+        <w:t>un</w:t>
+      </w:r>
+      <w:r>
+        <w:rPr>
+          <w:i/>
+          <w:lang w:val="ru-RU"/>
+        </w:rPr>
+        <w:t xml:space="preserve"> </w:t>
+      </w:r>
+      <w:r>
+        <w:rPr>
+          <w:i/>
+        </w:rPr>
+        <w:t>r</w:t>
+      </w:r>
+      <w:r>
+        <w:rPr>
+          <w:i/>
+          <w:lang w:val="ru-RU"/>
+        </w:rPr>
+        <w:t>é</w:t>
+      </w:r>
+      <w:r>
+        <w:rPr>
+          <w:i/>
+        </w:rPr>
+        <w:t>gime</w:t>
+      </w:r>
+      <w:r>
+        <w:rPr>
+          <w:i/>
+          <w:lang w:val="ru-RU"/>
+        </w:rPr>
+        <w:t xml:space="preserve">, </w:t>
+      </w:r>
+      <w:r>
+        <w:rPr>
+          <w:i/>
+        </w:rPr>
+        <w:t>un</w:t>
+      </w:r>
+      <w:r>
+        <w:rPr>
+          <w:i/>
+          <w:lang w:val="ru-RU"/>
+        </w:rPr>
+        <w:t xml:space="preserve"> </w:t>
+      </w:r>
+      <w:r>
+        <w:rPr>
+          <w:i/>
+        </w:rPr>
+        <w:t>organisme</w:t>
+      </w:r>
+      <w:r>
+        <w:rPr>
+          <w:i/>
+          <w:lang w:val="ru-RU"/>
+        </w:rPr>
+        <w:t xml:space="preserve"> </w:t>
+      </w:r>
+      <w:r>
+        <w:rPr>
+          <w:i/>
+        </w:rPr>
+        <w:t>mutualiste</w:t>
+      </w:r>
+      <w:r>
+        <w:rPr>
+          <w:i/>
+          <w:lang w:val="ru-RU"/>
+        </w:rPr>
+        <w:t xml:space="preserve">, </w:t>
+      </w:r>
+      <w:r>
+        <w:rPr>
+          <w:i/>
+        </w:rPr>
+        <w:t>etc</w:t>
+      </w:r>
+      <w:r>
+        <w:rPr>
+          <w:i/>
+          <w:lang w:val="ru-RU"/>
+        </w:rPr>
+        <w:t>.)</w:t>
+      </w:r>
+      <w:r>
+        <w:t>. Je parle toujours de cette application web Extranet</w:t>
+      </w:r>
+      <w:r>
+        <w:t xml:space="preserve">. L’Extranet et le point </w:t>
+      </w:r>
+      <w:r>
+        <w:t xml:space="preserve">de la réception d’information à afficher et le point de départ d’information vers différents services pour son traitement. Dans ce cas avec « Mon Affiliation », j’ai dû changer le destinataire d’envois des informations saisies ou modifiées par l’utilisateur; </w:t>
+      </w:r>
+      <w:r>
+        <w:t xml:space="preserve">j’u du </w:t>
+      </w:r>
+      <w:r>
+        <w:t>ajouter de nouvelles fonctionnalités, notamment</w:t>
+      </w:r>
+      <w:r>
+        <w:t>,</w:t>
+      </w:r>
+      <w:r>
+        <w:t xml:space="preserve"> de la possibilité du téléchargement des fichiers sur le serveur d’application et leurs envoi en suit par un service web vers le service GED (service de la </w:t>
+      </w:r>
+      <w:r>
+        <w:t>Gestion Electronique De Documents</w:t>
+      </w:r>
+      <w:r>
+        <w:t xml:space="preserve">) ; j’ai dû aussi </w:t>
+      </w:r>
+      <w:r>
+        <w:t xml:space="preserve">modifier en partie </w:t>
+      </w:r>
+      <w:r>
+        <w:t>l’affichage dans la rubrique « Mon Affiliation ».</w:t>
+      </w:r>
+    </w:p>
+    <w:p>
+      <w:pPr>
+        <w:pStyle w:val="ListParagraph"/>
+        <w:ind w:left="1080"/>
+      </w:pPr>
       <w:r>
         <w:rPr>
           <w:b/>
         </w:rPr>
-        <w:t>slide</w:t>
-      </w:r>
-      <w:proofErr w:type="gramEnd"/>
+        <w:t>La recherche de la solution.</w:t>
+      </w:r>
       <w:r>
         <w:rPr>
           <w:b/>
         </w:rPr>
-        <w:t xml:space="preserve"> 11</w:t>
+        <w:t xml:space="preserve"> </w:t>
       </w:r>
       <w:r>
         <w:rPr>
           <w:b/>
         </w:rPr>
-        <w:t>)</w:t>
-      </w:r>
-      <w:r>
-        <w:t xml:space="preserve"> </w:t>
-      </w:r>
-      <w:r>
-        <w:t>Je me connais un peu et je sais que pour moi c’est mieux d’éviter</w:t>
-      </w:r>
-      <w:r>
-        <w:t xml:space="preserve"> d’essayer de faire toutes les tâches ou beaucoup de taches à la fois – quand je suis occupé avec un problème, c’est difficile pour moi de </w:t>
-      </w:r>
-      <w:r>
-        <w:t>basculer vers une</w:t>
-      </w:r>
-      <w:r>
-        <w:t xml:space="preserve"> outre problème rapidement. Je</w:t>
-      </w:r>
-      <w:r>
-        <w:t xml:space="preserve"> préfère de résoudre problèmes un par un. Dans le cas, si le problème est complexe, c’est raisonnable de le séparer un plusieurs sous-problèmes. Et en suit appliquer le même algorithme pour leurs résolutions : </w:t>
-      </w:r>
-      <w:r>
-        <w:t xml:space="preserve">mettre en avant les priorités et exigences, trouver des solutions mieux adaptées. </w:t>
-      </w:r>
-    </w:p>
-    <w:p>
-      <w:pPr>
-        <w:pStyle w:val="ListParagraph"/>
-        <w:ind w:left="1080"/>
-      </w:pPr>
+        <w:t>(</w:t>
+      </w:r>
       <w:r>
         <w:rPr>
           <w:b/>
         </w:rPr>
-        <w:t xml:space="preserve">Exemple. </w:t>
-      </w:r>
-      <w:r>
-        <w:t xml:space="preserve">Un problème, parmi des problèmes complexes, c’était la modification d’un block fonctionnel dans l’application web, le block « Mon affiliation », responsable pour l’affichage et la modification de données d’assuré et ces bénéficiaires. </w:t>
-      </w:r>
-      <w:r>
-        <w:rPr>
-          <w:i/>
-          <w:lang w:val="ru-RU"/>
-        </w:rPr>
-        <w:t>(</w:t>
-      </w:r>
-      <w:r>
-        <w:rPr>
-          <w:i/>
-        </w:rPr>
-        <w:t>Proc</w:t>
-      </w:r>
-      <w:r>
-        <w:rPr>
-          <w:i/>
-          <w:lang w:val="ru-RU"/>
-        </w:rPr>
-        <w:t>é</w:t>
-      </w:r>
-      <w:r>
-        <w:rPr>
-          <w:i/>
-        </w:rPr>
-        <w:t>dure</w:t>
-      </w:r>
-      <w:r>
-        <w:rPr>
-          <w:i/>
-          <w:lang w:val="ru-RU"/>
-        </w:rPr>
-        <w:t xml:space="preserve"> </w:t>
-      </w:r>
-      <w:r>
-        <w:rPr>
-          <w:i/>
-        </w:rPr>
-        <w:t>administrative</w:t>
-      </w:r>
-      <w:r>
-        <w:rPr>
-          <w:i/>
-          <w:lang w:val="ru-RU"/>
-        </w:rPr>
-        <w:t xml:space="preserve"> </w:t>
-      </w:r>
-      <w:r>
-        <w:rPr>
-          <w:i/>
-        </w:rPr>
-        <w:t>de</w:t>
-      </w:r>
-      <w:r>
-        <w:rPr>
-          <w:i/>
-          <w:lang w:val="ru-RU"/>
-        </w:rPr>
-        <w:t xml:space="preserve"> </w:t>
-      </w:r>
-      <w:r>
-        <w:rPr>
-          <w:i/>
-        </w:rPr>
-        <w:t>rattachement</w:t>
-      </w:r>
-      <w:r>
-        <w:rPr>
-          <w:i/>
-          <w:lang w:val="ru-RU"/>
-        </w:rPr>
-        <w:t xml:space="preserve"> </w:t>
-      </w:r>
-      <w:r>
-        <w:rPr>
-          <w:i/>
-        </w:rPr>
-        <w:t>d</w:t>
-      </w:r>
-      <w:r>
-        <w:rPr>
-          <w:i/>
-          <w:lang w:val="ru-RU"/>
-        </w:rPr>
-        <w:t>’</w:t>
-      </w:r>
-      <w:r>
-        <w:rPr>
-          <w:i/>
-        </w:rPr>
-        <w:t>une</w:t>
-      </w:r>
-      <w:r>
-        <w:rPr>
-          <w:i/>
-          <w:lang w:val="ru-RU"/>
-        </w:rPr>
-        <w:t xml:space="preserve"> </w:t>
-      </w:r>
-      <w:r>
-        <w:rPr>
-          <w:i/>
-        </w:rPr>
-        <w:t>personne</w:t>
-      </w:r>
-      <w:r>
-        <w:rPr>
-          <w:i/>
-          <w:lang w:val="ru-RU"/>
-        </w:rPr>
-        <w:t xml:space="preserve"> </w:t>
-      </w:r>
-      <w:r>
-        <w:rPr>
-          <w:i/>
-        </w:rPr>
-        <w:t>assujettie</w:t>
-      </w:r>
-      <w:r>
-        <w:rPr>
-          <w:i/>
-          <w:lang w:val="ru-RU"/>
-        </w:rPr>
-        <w:t xml:space="preserve"> à </w:t>
-      </w:r>
-      <w:r>
-        <w:rPr>
-          <w:i/>
-        </w:rPr>
-        <w:t>un</w:t>
-      </w:r>
-      <w:r>
-        <w:rPr>
-          <w:i/>
-          <w:lang w:val="ru-RU"/>
-        </w:rPr>
-        <w:t xml:space="preserve"> </w:t>
-      </w:r>
-      <w:r>
-        <w:rPr>
-          <w:i/>
-        </w:rPr>
-        <w:t>r</w:t>
-      </w:r>
-      <w:r>
-        <w:rPr>
-          <w:i/>
-          <w:lang w:val="ru-RU"/>
-        </w:rPr>
-        <w:t>é</w:t>
-      </w:r>
-      <w:r>
-        <w:rPr>
-          <w:i/>
-        </w:rPr>
-        <w:t>gime</w:t>
-      </w:r>
-      <w:r>
-        <w:rPr>
-          <w:i/>
-          <w:lang w:val="ru-RU"/>
-        </w:rPr>
-        <w:t xml:space="preserve"> </w:t>
-      </w:r>
-      <w:r>
-        <w:rPr>
-          <w:i/>
-        </w:rPr>
-        <w:t>d</w:t>
-      </w:r>
-      <w:r>
-        <w:rPr>
-          <w:i/>
-          <w:lang w:val="ru-RU"/>
-        </w:rPr>
-        <w:t>’</w:t>
-      </w:r>
-      <w:r>
-        <w:rPr>
-          <w:i/>
-        </w:rPr>
-        <w:t>assurance</w:t>
-      </w:r>
-      <w:r>
-        <w:rPr>
-          <w:i/>
-          <w:lang w:val="ru-RU"/>
-        </w:rPr>
-        <w:t xml:space="preserve">, à </w:t>
-      </w:r>
-      <w:r>
-        <w:rPr>
-          <w:i/>
-        </w:rPr>
-        <w:t>la</w:t>
-      </w:r>
-      <w:r>
-        <w:rPr>
-          <w:i/>
-          <w:lang w:val="ru-RU"/>
-        </w:rPr>
-        <w:t xml:space="preserve"> </w:t>
-      </w:r>
-      <w:r>
-        <w:rPr>
-          <w:i/>
-        </w:rPr>
-        <w:t>caisse</w:t>
-      </w:r>
-      <w:r>
-        <w:rPr>
-          <w:i/>
-          <w:lang w:val="ru-RU"/>
-        </w:rPr>
-        <w:t xml:space="preserve"> </w:t>
-      </w:r>
-      <w:r>
-        <w:rPr>
-          <w:i/>
-        </w:rPr>
-        <w:t>comp</w:t>
-      </w:r>
-      <w:r>
-        <w:rPr>
-          <w:i/>
-          <w:lang w:val="ru-RU"/>
-        </w:rPr>
-        <w:t>é</w:t>
-      </w:r>
-      <w:r>
-        <w:rPr>
-          <w:i/>
-        </w:rPr>
-        <w:t>tente</w:t>
-      </w:r>
-      <w:r>
-        <w:rPr>
-          <w:i/>
-          <w:lang w:val="ru-RU"/>
-        </w:rPr>
-        <w:t xml:space="preserve"> </w:t>
-      </w:r>
-      <w:r>
-        <w:rPr>
-          <w:i/>
-        </w:rPr>
-        <w:t>pour</w:t>
-      </w:r>
-      <w:r>
-        <w:rPr>
-          <w:i/>
-          <w:lang w:val="ru-RU"/>
-        </w:rPr>
-        <w:t xml:space="preserve"> </w:t>
-      </w:r>
-      <w:r>
-        <w:rPr>
-          <w:i/>
-        </w:rPr>
-        <w:t>le</w:t>
-      </w:r>
-      <w:r>
-        <w:rPr>
-          <w:i/>
-          <w:lang w:val="ru-RU"/>
-        </w:rPr>
-        <w:t xml:space="preserve"> </w:t>
-      </w:r>
-      <w:r>
-        <w:rPr>
-          <w:i/>
-        </w:rPr>
-        <w:t>versement</w:t>
-      </w:r>
-      <w:r>
-        <w:rPr>
-          <w:i/>
-          <w:lang w:val="ru-RU"/>
-        </w:rPr>
-        <w:t xml:space="preserve"> </w:t>
-      </w:r>
-      <w:r>
-        <w:rPr>
-          <w:i/>
-        </w:rPr>
-        <w:t>de</w:t>
-      </w:r>
-      <w:r>
-        <w:rPr>
-          <w:i/>
-          <w:lang w:val="ru-RU"/>
-        </w:rPr>
-        <w:t xml:space="preserve"> </w:t>
-      </w:r>
-      <w:r>
-        <w:rPr>
-          <w:i/>
-        </w:rPr>
-        <w:t>prestations</w:t>
-      </w:r>
-      <w:r>
-        <w:rPr>
-          <w:i/>
-          <w:lang w:val="ru-RU"/>
-        </w:rPr>
-        <w:t xml:space="preserve"> à </w:t>
-      </w:r>
-      <w:r>
-        <w:rPr>
-          <w:i/>
-        </w:rPr>
-        <w:t>la</w:t>
-      </w:r>
-      <w:r>
-        <w:rPr>
-          <w:i/>
-          <w:lang w:val="ru-RU"/>
-        </w:rPr>
-        <w:t xml:space="preserve"> </w:t>
-      </w:r>
-      <w:r>
-        <w:rPr>
-          <w:i/>
-        </w:rPr>
-        <w:t>caisse</w:t>
-      </w:r>
-      <w:r>
-        <w:rPr>
-          <w:i/>
-          <w:lang w:val="ru-RU"/>
-        </w:rPr>
-        <w:t xml:space="preserve"> </w:t>
-      </w:r>
-      <w:r>
-        <w:rPr>
-          <w:i/>
-        </w:rPr>
-        <w:t>locale</w:t>
-      </w:r>
-      <w:r>
-        <w:rPr>
-          <w:i/>
-          <w:lang w:val="ru-RU"/>
-        </w:rPr>
-        <w:t xml:space="preserve"> </w:t>
-      </w:r>
-      <w:r>
-        <w:rPr>
-          <w:i/>
-        </w:rPr>
-        <w:t>d</w:t>
-      </w:r>
-      <w:r>
-        <w:rPr>
-          <w:i/>
-          <w:lang w:val="ru-RU"/>
-        </w:rPr>
-        <w:t>’</w:t>
-      </w:r>
-      <w:r>
-        <w:rPr>
-          <w:i/>
-        </w:rPr>
-        <w:t>un</w:t>
-      </w:r>
-      <w:r>
-        <w:rPr>
-          <w:i/>
-          <w:lang w:val="ru-RU"/>
-        </w:rPr>
-        <w:t xml:space="preserve"> </w:t>
-      </w:r>
-      <w:r>
-        <w:rPr>
-          <w:i/>
-        </w:rPr>
-        <w:t>r</w:t>
-      </w:r>
-      <w:r>
-        <w:rPr>
-          <w:i/>
-          <w:lang w:val="ru-RU"/>
-        </w:rPr>
-        <w:t>é</w:t>
-      </w:r>
-      <w:r>
-        <w:rPr>
-          <w:i/>
-        </w:rPr>
-        <w:t>gime</w:t>
-      </w:r>
-      <w:r>
-        <w:rPr>
-          <w:i/>
-          <w:lang w:val="ru-RU"/>
-        </w:rPr>
-        <w:t xml:space="preserve">, </w:t>
-      </w:r>
-      <w:r>
-        <w:rPr>
-          <w:i/>
-        </w:rPr>
-        <w:t>un</w:t>
-      </w:r>
-      <w:r>
-        <w:rPr>
-          <w:i/>
-          <w:lang w:val="ru-RU"/>
-        </w:rPr>
-        <w:t xml:space="preserve"> </w:t>
-      </w:r>
-      <w:r>
-        <w:rPr>
-          <w:i/>
-        </w:rPr>
-        <w:t>organisme</w:t>
-      </w:r>
-      <w:r>
-        <w:rPr>
-          <w:i/>
-          <w:lang w:val="ru-RU"/>
-        </w:rPr>
-        <w:t xml:space="preserve"> </w:t>
-      </w:r>
-      <w:r>
-        <w:rPr>
-          <w:i/>
-        </w:rPr>
-        <w:t>mutualiste</w:t>
-      </w:r>
-      <w:r>
-        <w:rPr>
-          <w:i/>
-          <w:lang w:val="ru-RU"/>
-        </w:rPr>
-        <w:t xml:space="preserve">, </w:t>
-      </w:r>
-      <w:r>
-        <w:rPr>
-          <w:i/>
-        </w:rPr>
-        <w:t>etc</w:t>
-      </w:r>
-      <w:r>
-        <w:rPr>
-          <w:i/>
-          <w:lang w:val="ru-RU"/>
-        </w:rPr>
-        <w:t>.)</w:t>
-      </w:r>
-      <w:r>
-        <w:t>. Je parle toujours de cette application web Extranet</w:t>
-      </w:r>
-      <w:r>
-        <w:t xml:space="preserve">. L’Extranet et le point </w:t>
-      </w:r>
-      <w:r>
-        <w:t xml:space="preserve">de la réception d’information à afficher et le point de départ d’information vers différents services pour son traitement. Dans ce cas avec « Mon Affiliation », j’ai dû changer le destinataire d’envois des informations saisies ou modifiées par l’utilisateur; </w:t>
-      </w:r>
-      <w:r>
-        <w:t xml:space="preserve">j’u du </w:t>
-      </w:r>
-      <w:r>
-        <w:t>ajouter de nouvelles fonctionnalités, notamment</w:t>
-      </w:r>
-      <w:r>
-        <w:t>,</w:t>
-      </w:r>
-      <w:r>
-        <w:t xml:space="preserve"> de la possibilité du téléchargement des fichiers sur le serveur d’application et leurs envoi en suit par un service web vers le service GED (service de la </w:t>
-      </w:r>
-      <w:r>
-        <w:t>Gestion Electronique De Documents</w:t>
-      </w:r>
-      <w:r>
-        <w:t xml:space="preserve">) ; j’ai dû aussi </w:t>
-      </w:r>
-      <w:r>
-        <w:t xml:space="preserve">modifier en partie </w:t>
-      </w:r>
-      <w:r>
-        <w:t>l’affichage dans la rubrique « Mon Affiliation ».</w:t>
-      </w:r>
-    </w:p>
-    <w:p>
-      <w:pPr>
-        <w:pStyle w:val="ListParagraph"/>
-        <w:ind w:left="1080"/>
-      </w:pPr>
-      <w:r>
-        <w:rPr>
-          <w:b/>
-        </w:rPr>
-        <w:t>La recherche de la solution.</w:t>
-      </w:r>
-      <w:r>
-        <w:rPr>
-          <w:b/>
-        </w:rPr>
-        <w:t xml:space="preserve"> </w:t>
-      </w:r>
-      <w:r>
-        <w:rPr>
-          <w:b/>
-        </w:rPr>
-        <w:t>(</w:t>
-      </w:r>
-      <w:proofErr w:type="gramStart"/>
-      <w:r>
-        <w:rPr>
-          <w:b/>
-        </w:rPr>
-        <w:t>slide</w:t>
-      </w:r>
-      <w:proofErr w:type="gramEnd"/>
-      <w:r>
-        <w:rPr>
-          <w:b/>
-        </w:rPr>
-        <w:t xml:space="preserve"> 12</w:t>
+        <w:t>slide 12</w:t>
       </w:r>
       <w:r>
         <w:rPr>
@@ -6360,15 +6187,7 @@
         </w:numPr>
       </w:pPr>
       <w:r>
-        <w:t xml:space="preserve">puis, j’avais un bloc de tâches dédiées aux recherches des solutions </w:t>
-      </w:r>
-      <w:proofErr w:type="gramStart"/>
-      <w:r>
-        <w:t>frontend .</w:t>
-      </w:r>
-      <w:proofErr w:type="gramEnd"/>
-      <w:r>
-        <w:t xml:space="preserve"> C’est le travail avec de</w:t>
+        <w:t>puis, j’avais un bloc de tâches dédiées aux recherches des solutions frontend . C’est le travail avec de</w:t>
       </w:r>
       <w:r>
         <w:t>s</w:t>
@@ -6380,26 +6199,10 @@
         <w:t>classiques</w:t>
       </w:r>
       <w:r>
-        <w:t xml:space="preserve"> – html/css/</w:t>
-      </w:r>
-      <w:proofErr w:type="gramStart"/>
-      <w:r>
-        <w:t>javascript ,</w:t>
-      </w:r>
-      <w:proofErr w:type="gramEnd"/>
-      <w:r>
-        <w:t xml:space="preserve"> c’est le </w:t>
-      </w:r>
-      <w:r>
-        <w:t xml:space="preserve">choix et l’implémentation de la bibliothèque JQuery de la validation de donnée. Le standard pour les pages web en J2EE, c’est sont des pages </w:t>
-      </w:r>
-      <w:proofErr w:type="gramStart"/>
-      <w:r>
-        <w:t>JSP(</w:t>
-      </w:r>
-      <w:proofErr w:type="gramEnd"/>
-      <w:r>
-        <w:t xml:space="preserve">Java Server Pages), dans ces pages j’utilise des bibliothèques de balises JSTL (Java Server Tag Library) – c’est sont des bibliothèque de balises </w:t>
+        <w:t xml:space="preserve"> – html/css/javascript , c’est le </w:t>
+      </w:r>
+      <w:r>
+        <w:t xml:space="preserve">choix et l’implémentation de la bibliothèque JQuery de la validation de donnée. Le standard pour les pages web en J2EE, c’est sont des pages JSP(Java Server Pages), dans ces pages j’utilise des bibliothèques de balises JSTL (Java Server Tag Library) – c’est sont des bibliothèque de balises </w:t>
       </w:r>
       <w:r>
         <w:t xml:space="preserve">qui </w:t>
@@ -6601,15 +6404,7 @@
         <w:t xml:space="preserve">séparation d’un problème complexe en plusieurs sous-problèmes m’a permis de </w:t>
       </w:r>
       <w:r>
-        <w:t xml:space="preserve">voir le projet différemment – le projet </w:t>
-      </w:r>
-      <w:proofErr w:type="gramStart"/>
-      <w:r>
-        <w:t>est</w:t>
-      </w:r>
-      <w:proofErr w:type="gramEnd"/>
-      <w:r>
-        <w:t xml:space="preserve"> devenu plus claire, devenu abordable; ça m’a permis de déterminer les étapes d’accomplissement du projet, ça m’a donné un choix des solutions possibles sur chaque étape. Je peux tirer la</w:t>
+        <w:t>voir le projet différemment – le projet est devenu plus claire, devenu abordable; ça m’a permis de déterminer les étapes d’accomplissement du projet, ça m’a donné un choix des solutions possibles sur chaque étape. Je peux tirer la</w:t>
       </w:r>
       <w:r>
         <w:t xml:space="preserve"> conclusion – quand le projet est bien structuré il est claire et ça donne plus envie de le réaliser.</w:t>
@@ -6658,46 +6453,157 @@
         <w:rPr>
           <w:b/>
         </w:rPr>
-        <w:t>slide 13</w:t>
-      </w:r>
+        <w:t>slide 13)</w:t>
+      </w:r>
+      <w:r>
+        <w:t xml:space="preserve"> </w:t>
+      </w:r>
+      <w:r>
+        <w:t xml:space="preserve">Le dernier facteur d’influence sur ma motivation, dont je vais </w:t>
+      </w:r>
+      <w:r>
+        <w:t xml:space="preserve">parler- le dernier, mais pas le moindre- c’est la création de la situation de réussite. Par la réussite j’entends un résultat visible de travail, un résultat qui donne la satisfaction. C’arrive, que l’exécution d’une tâche dure longtemps et sans des résultats visibles. Une telle situation pourrit ma motivation. </w:t>
+      </w:r>
+      <w:r>
+        <w:t xml:space="preserve">Même si j’ai un niveau assez élevé de tolérance pour </w:t>
+      </w:r>
+      <w:r>
+        <w:t>un travail de routine ou</w:t>
+      </w:r>
+      <w:r>
+        <w:t xml:space="preserve"> pour l’exécution de tâches répétitives, de toute façon </w:t>
+      </w:r>
+      <w:r>
+        <w:t>tôt ou tard</w:t>
+      </w:r>
+      <w:r>
+        <w:t xml:space="preserve"> ce </w:t>
+      </w:r>
+      <w:r>
+        <w:t xml:space="preserve">type de </w:t>
+      </w:r>
+      <w:r>
+        <w:t xml:space="preserve">travail </w:t>
+      </w:r>
+      <w:r>
+        <w:t>va devenir fatigant et peu motivant. Pour éviter ou pour diminuer l’effet négatif d’un tel travail j’ai plusieurs solutions.</w:t>
+      </w:r>
+    </w:p>
+    <w:p>
+      <w:pPr>
+        <w:pStyle w:val="ListParagraph"/>
+        <w:ind w:left="1080"/>
+      </w:pPr>
       <w:r>
         <w:rPr>
           <w:b/>
         </w:rPr>
+        <w:t>(slide 14)</w:t>
+      </w:r>
+      <w:r>
+        <w:t xml:space="preserve"> </w:t>
+      </w:r>
+      <w:r>
+        <w:t xml:space="preserve">Premièrement, c’est très intéressant et utile de créer une échelle d’évaluation de son travail. </w:t>
+      </w:r>
+      <w:r>
+        <w:t>A la fin d’exécution d’une tâche, que j’ai déjà fait avant, je compare et évalue les résultats actuels avec les résultats  précédents. La revue de mes résultats – c’est un procès important. Cette revue peut m’</w:t>
+      </w:r>
+      <w:r>
+        <w:t xml:space="preserve">étonner agréablement et me motiver, pars que je peux voir clairement mon évolution. Mais aussi, cette revue me permet d’analyser mes erreurs pour les éviter </w:t>
+      </w:r>
+      <w:r>
+        <w:t>ultérieurement</w:t>
+      </w:r>
+      <w:r>
+        <w:t xml:space="preserve">. </w:t>
+      </w:r>
+    </w:p>
+    <w:p>
+      <w:pPr>
+        <w:pStyle w:val="ListParagraph"/>
+        <w:ind w:left="1080"/>
+      </w:pPr>
+      <w:r>
+        <w:rPr>
+          <w:b/>
+        </w:rPr>
+        <w:t>(</w:t>
+      </w:r>
+      <w:r>
+        <w:rPr>
+          <w:b/>
+        </w:rPr>
+        <w:t>slide 15</w:t>
+      </w:r>
+      <w:r>
+        <w:rPr>
+          <w:b/>
+        </w:rPr>
         <w:t>)</w:t>
       </w:r>
       <w:r>
-        <w:t xml:space="preserve"> </w:t>
-      </w:r>
-      <w:r>
-        <w:t xml:space="preserve">Le dernier facteur d’influence sur ma motivation, dont je vais </w:t>
-      </w:r>
-      <w:r>
-        <w:t xml:space="preserve">parler- le dernier, mais pas le moindre- c’est la création de la situation de réussite. Par la réussite j’entends un résultat visible de travail, un résultat qui donne la satisfaction. C’arrive, que l’exécution d’une tâche dure longtemps et sans des résultats visibles. Une telle situation pourrit ma motivation. </w:t>
-      </w:r>
-      <w:r>
-        <w:t xml:space="preserve">Même si j’ai un niveau assez élevé de tolérance pour </w:t>
-      </w:r>
-      <w:r>
-        <w:t>un travail de routine ou</w:t>
-      </w:r>
-      <w:r>
-        <w:t xml:space="preserve"> pour l’exécution de tâches répétitives, de toute façon </w:t>
-      </w:r>
-      <w:r>
-        <w:t>tôt ou tard</w:t>
-      </w:r>
-      <w:r>
-        <w:t xml:space="preserve"> ce </w:t>
-      </w:r>
-      <w:r>
-        <w:t xml:space="preserve">type de </w:t>
-      </w:r>
-      <w:r>
-        <w:t xml:space="preserve">travail </w:t>
-      </w:r>
-      <w:r>
-        <w:t>va devenir fatigant et peu motivant. Pour éviter ou pour diminuer l’effet négatif d’un tel travail j’ai plusieurs solutions.</w:t>
+        <w:rPr>
+          <w:b/>
+        </w:rPr>
+        <w:t xml:space="preserve"> </w:t>
+      </w:r>
+      <w:r>
+        <w:t>La deuxième solution pour diminuer l’effet négatif d’un travail de routine</w:t>
+      </w:r>
+      <w:r>
+        <w:rPr>
+          <w:lang w:val="ru-RU"/>
+        </w:rPr>
+        <w:t xml:space="preserve"> </w:t>
+      </w:r>
+      <w:r>
+        <w:rPr>
+          <w:lang w:val="ru-RU"/>
+        </w:rPr>
+        <w:t>serait la suivante</w:t>
+      </w:r>
+      <w:r>
+        <w:t xml:space="preserve">. Je trouve logique pour l’évolution de mes compétences de monter le niveau de la difficulté de tâches professionnelles, mais j’évite de </w:t>
+      </w:r>
+      <w:r>
+        <w:t>lever la barre</w:t>
+      </w:r>
+      <w:r>
+        <w:t xml:space="preserve"> trop</w:t>
+      </w:r>
+      <w:r>
+        <w:t xml:space="preserve"> haut</w:t>
+      </w:r>
+      <w:r>
+        <w:t xml:space="preserve">. </w:t>
+      </w:r>
+      <w:r>
+        <w:t>Le challenge da</w:t>
+      </w:r>
+      <w:r>
+        <w:t xml:space="preserve">ns le travail c’est nécessaire </w:t>
+      </w:r>
+      <w:r>
+        <w:t>et la difficulté des taches professionnelles doit s’augmenter avec l’expérience, mais la difficulté ne doit pas être un</w:t>
+      </w:r>
+      <w:r>
+        <w:rPr>
+          <w:lang w:val="ru-RU"/>
+        </w:rPr>
+        <w:t xml:space="preserve"> </w:t>
+      </w:r>
+      <w:r>
+        <w:t xml:space="preserve">obstacle </w:t>
+      </w:r>
+      <w:r>
+        <w:t>infranchissable</w:t>
+      </w:r>
+      <w:r>
+        <w:t xml:space="preserve">, parce que au lieu de monter la motivation ça </w:t>
+      </w:r>
+      <w:r>
+        <w:t>pourrait donner l’effet inverse.</w:t>
       </w:r>
     </w:p>
     <w:p>
@@ -6711,45 +6617,61 @@
         </w:rPr>
         <w:t>(</w:t>
       </w:r>
-      <w:proofErr w:type="gramStart"/>
       <w:r>
         <w:rPr>
           <w:b/>
         </w:rPr>
-        <w:t>slide</w:t>
-      </w:r>
-      <w:proofErr w:type="gramEnd"/>
+        <w:t>slide 1</w:t>
+      </w:r>
       <w:r>
         <w:rPr>
           <w:b/>
-        </w:rPr>
-        <w:t xml:space="preserve"> 14)</w:t>
-      </w:r>
-      <w:r>
-        <w:t xml:space="preserve"> </w:t>
-      </w:r>
-      <w:r>
-        <w:t xml:space="preserve">Premièrement, c’est très intéressant et utile de créer une échelle d’évaluation de son travail. </w:t>
-      </w:r>
-      <w:r>
-        <w:t xml:space="preserve">A la fin d’exécution d’une tâche, que j’ai déjà </w:t>
-      </w:r>
-      <w:proofErr w:type="gramStart"/>
-      <w:r>
-        <w:t>fait</w:t>
-      </w:r>
-      <w:proofErr w:type="gramEnd"/>
-      <w:r>
-        <w:t xml:space="preserve"> avant, je compare et évalue les résultats actuels avec les résultats  précédents. La revue de mes résultats – c’est un procès important. Cette revue peut m’</w:t>
-      </w:r>
-      <w:r>
-        <w:t xml:space="preserve">étonner agréablement et me motiver, pars que je peux voir clairement mon évolution. Mais aussi, cette revue me permet d’analyser mes erreurs pour les éviter </w:t>
-      </w:r>
-      <w:r>
-        <w:t>ultérieurement</w:t>
-      </w:r>
-      <w:r>
-        <w:t xml:space="preserve">. </w:t>
+          <w:lang w:val="ru-RU"/>
+        </w:rPr>
+        <w:t>6</w:t>
+      </w:r>
+      <w:r>
+        <w:rPr>
+          <w:b/>
+        </w:rPr>
+        <w:t>)</w:t>
+      </w:r>
+      <w:r>
+        <w:rPr>
+          <w:b/>
+          <w:lang w:val="ru-RU"/>
+        </w:rPr>
+        <w:t xml:space="preserve"> </w:t>
+      </w:r>
+      <w:r>
+        <w:t>Une autre solution que j’utilise pour créer la situation de réussite, c’est la nécessité de p</w:t>
+      </w:r>
+      <w:r>
+        <w:t>asser aux autres tâches, si je n’arrive</w:t>
+      </w:r>
+      <w:r>
+        <w:t xml:space="preserve"> pas </w:t>
+      </w:r>
+      <w:r>
+        <w:t>à</w:t>
+      </w:r>
+      <w:r>
+        <w:t xml:space="preserve"> trouver une solution après de recherches longes et sans résultats</w:t>
+      </w:r>
+      <w:r>
+        <w:t>. C’est important</w:t>
+      </w:r>
+      <w:r>
+        <w:rPr>
+          <w:lang w:val="ru-RU"/>
+        </w:rPr>
+        <w:t xml:space="preserve"> </w:t>
+      </w:r>
+      <w:r>
+        <w:t>d’éviter de rester bloqué</w:t>
+      </w:r>
+      <w:r>
+        <w:t>.</w:t>
       </w:r>
     </w:p>
     <w:p>
@@ -6758,164 +6680,6 @@
         <w:ind w:left="1080"/>
       </w:pPr>
       <w:r>
-        <w:rPr>
-          <w:b/>
-        </w:rPr>
-        <w:t>(</w:t>
-      </w:r>
-      <w:proofErr w:type="gramStart"/>
-      <w:r>
-        <w:rPr>
-          <w:b/>
-        </w:rPr>
-        <w:t>slide</w:t>
-      </w:r>
-      <w:proofErr w:type="gramEnd"/>
-      <w:r>
-        <w:rPr>
-          <w:b/>
-        </w:rPr>
-        <w:t xml:space="preserve"> 15</w:t>
-      </w:r>
-      <w:r>
-        <w:rPr>
-          <w:b/>
-        </w:rPr>
-        <w:t>)</w:t>
-      </w:r>
-      <w:r>
-        <w:rPr>
-          <w:b/>
-        </w:rPr>
-        <w:t xml:space="preserve"> </w:t>
-      </w:r>
-      <w:r>
-        <w:t>La deuxième solution pour diminuer l’effet négatif d’un travail de routine</w:t>
-      </w:r>
-      <w:r>
-        <w:rPr>
-          <w:lang w:val="ru-RU"/>
-        </w:rPr>
-        <w:t xml:space="preserve"> </w:t>
-      </w:r>
-      <w:r>
-        <w:rPr>
-          <w:lang w:val="ru-RU"/>
-        </w:rPr>
-        <w:t>serait la suivante</w:t>
-      </w:r>
-      <w:r>
-        <w:t xml:space="preserve">. Je trouve logique pour l’évolution de mes compétences de monter le niveau de la difficulté de tâches professionnelles, mais j’évite de </w:t>
-      </w:r>
-      <w:r>
-        <w:t>relever la barre</w:t>
-      </w:r>
-      <w:r>
-        <w:t xml:space="preserve"> trop</w:t>
-      </w:r>
-      <w:r>
-        <w:t xml:space="preserve"> </w:t>
-      </w:r>
-      <w:proofErr w:type="gramStart"/>
-      <w:r>
-        <w:t>haut</w:t>
-      </w:r>
-      <w:proofErr w:type="gramEnd"/>
-      <w:r>
-        <w:t xml:space="preserve">. </w:t>
-      </w:r>
-      <w:r>
-        <w:t>Le challenge dans le travail c’est nécessaire, mais, et la difficulté des taches professionnelles doit s’augmenter avec l’expérience, mais la difficulté ne doit pas être un</w:t>
-      </w:r>
-      <w:r>
-        <w:rPr>
-          <w:lang w:val="ru-RU"/>
-        </w:rPr>
-        <w:t xml:space="preserve"> </w:t>
-      </w:r>
-      <w:r>
-        <w:t xml:space="preserve">obstacle </w:t>
-      </w:r>
-      <w:r>
-        <w:t>infranchissable</w:t>
-      </w:r>
-      <w:r>
-        <w:t xml:space="preserve">, parce que au lieu de monter la motivation ça </w:t>
-      </w:r>
-      <w:r>
-        <w:t>pourrait donner l’effet inverse.</w:t>
-      </w:r>
-    </w:p>
-    <w:p>
-      <w:pPr>
-        <w:pStyle w:val="ListParagraph"/>
-        <w:ind w:left="1080"/>
-      </w:pPr>
-      <w:r>
-        <w:rPr>
-          <w:b/>
-        </w:rPr>
-        <w:t>(</w:t>
-      </w:r>
-      <w:proofErr w:type="gramStart"/>
-      <w:r>
-        <w:rPr>
-          <w:b/>
-        </w:rPr>
-        <w:t>slide</w:t>
-      </w:r>
-      <w:proofErr w:type="gramEnd"/>
-      <w:r>
-        <w:rPr>
-          <w:b/>
-        </w:rPr>
-        <w:t xml:space="preserve"> 1</w:t>
-      </w:r>
-      <w:r>
-        <w:rPr>
-          <w:b/>
-          <w:lang w:val="ru-RU"/>
-        </w:rPr>
-        <w:t>6</w:t>
-      </w:r>
-      <w:r>
-        <w:rPr>
-          <w:b/>
-        </w:rPr>
-        <w:t>)</w:t>
-      </w:r>
-      <w:r>
-        <w:rPr>
-          <w:b/>
-          <w:lang w:val="ru-RU"/>
-        </w:rPr>
-        <w:t xml:space="preserve"> </w:t>
-      </w:r>
-      <w:r>
-        <w:t>Une autre solution que j’utilise pour créer la situation de réussite, c’est la nécessité de passer aux autres tâches, si nous n’arrivons pas de trouver une solution après de recherches longes et sans résultats</w:t>
-      </w:r>
-      <w:r>
-        <w:t>. C’est important</w:t>
-      </w:r>
-      <w:r>
-        <w:rPr>
-          <w:lang w:val="ru-RU"/>
-        </w:rPr>
-        <w:t xml:space="preserve"> </w:t>
-      </w:r>
-      <w:r>
-        <w:t>d’éviter de rester bloqué</w:t>
-      </w:r>
-      <w:r>
-        <w:t>.</w:t>
-      </w:r>
-    </w:p>
-    <w:p>
-      <w:pPr>
-        <w:pStyle w:val="ListParagraph"/>
-        <w:ind w:left="1080"/>
-      </w:pPr>
-      <w:r>
         <w:t>Les solutions, que je viens de parler – la création d’une échelle d’évaluation de travail, la complication progressive</w:t>
       </w:r>
       <w:r>
@@ -6937,7 +6701,15 @@
         <w:t>la nécessité de changer la tâche pour ne pas rester bloqué</w:t>
       </w:r>
       <w:r>
-        <w:t xml:space="preserve"> – ces solutions me permet de voir les résultats positifs de mon travail, de voir mon succès et c’est sont des stimules très motivantes pour moi.</w:t>
+        <w:t xml:space="preserve"> – ces solutions me permet de voir les résultats positifs de mon t</w:t>
+      </w:r>
+      <w:r>
+        <w:t>ravail, de voir mon succès et ce</w:t>
+      </w:r>
+      <w:bookmarkStart w:id="0" w:name="_GoBack"/>
+      <w:bookmarkEnd w:id="0"/>
+      <w:r>
+        <w:t xml:space="preserve"> sont des stimules très motivantes pour moi.</w:t>
       </w:r>
     </w:p>
     <w:p>
@@ -7021,37 +6793,21 @@
         </w:rPr>
         <w:t>(</w:t>
       </w:r>
-      <w:proofErr w:type="gramStart"/>
       <w:r>
         <w:rPr>
           <w:b/>
         </w:rPr>
-        <w:t>slide</w:t>
-      </w:r>
-      <w:proofErr w:type="gramEnd"/>
+        <w:t>slide 17</w:t>
+      </w:r>
       <w:r>
         <w:rPr>
           <w:b/>
         </w:rPr>
-        <w:t xml:space="preserve"> 1</w:t>
+        <w:t>)</w:t>
       </w:r>
       <w:r>
         <w:rPr>
           <w:b/>
-        </w:rPr>
-        <w:t>7</w:t>
-      </w:r>
-      <w:bookmarkStart w:id="0" w:name="_GoBack"/>
-      <w:bookmarkEnd w:id="0"/>
-      <w:r>
-        <w:rPr>
-          <w:b/>
-        </w:rPr>
-        <w:t>)</w:t>
-      </w:r>
-      <w:r>
-        <w:rPr>
-          <w:b/>
           <w:lang w:val="ru-RU"/>
         </w:rPr>
         <w:t xml:space="preserve"> </w:t>
@@ -7077,24 +6833,11 @@
       <w:r>
         <w:t xml:space="preserve">et pas intéressante. La bonne motivation est toujours en traine de souligner des côtés attractifs et avantageux dans nos taches. Il faut se poser les questions - pourquoi je veux faire ça ? </w:t>
       </w:r>
-      <w:proofErr w:type="gramStart"/>
-      <w:r>
-        <w:t>dans</w:t>
-      </w:r>
-      <w:proofErr w:type="gramEnd"/>
-      <w:r>
-        <w:t xml:space="preserve"> quelle perspective</w:t>
-      </w:r>
-      <w:r>
-        <w:t xml:space="preserve"> ? </w:t>
-      </w:r>
-      <w:proofErr w:type="gramStart"/>
-      <w:r>
-        <w:t>que</w:t>
-      </w:r>
-      <w:proofErr w:type="gramEnd"/>
-      <w:r>
-        <w:t xml:space="preserve"> c’est que j’attends d’obtenir à la fin ? Les réponses à ces questions peuvent nous aider à comprendre pourquoi nous n’avons pas éveillé </w:t>
+      <w:r>
+        <w:t>dans quelle perspective</w:t>
+      </w:r>
+      <w:r>
+        <w:t xml:space="preserve"> ? que c’est que j’attends d’obtenir à la fin ? Les réponses à ces questions peuvent nous aider à comprendre pourquoi nous n’avons pas éveillé </w:t>
       </w:r>
       <w:r>
         <w:t xml:space="preserve">auparavant </w:t>
@@ -7222,33 +6965,19 @@
         <w:rPr>
           <w:i/>
         </w:rPr>
-        <w:t xml:space="preserve">Indicatif Plus-que-parfait </w:t>
-      </w:r>
-      <w:proofErr w:type="gramStart"/>
-      <w:r>
-        <w:rPr>
-          <w:i/>
-        </w:rPr>
-        <w:t>Actif</w:t>
-      </w:r>
-      <w:r>
-        <w:rPr>
-          <w:i/>
-        </w:rPr>
-        <w:t xml:space="preserve"> </w:t>
-      </w:r>
-      <w:r>
-        <w:rPr>
-          <w:i/>
-        </w:rPr>
-        <w:t>,</w:t>
-      </w:r>
-      <w:proofErr w:type="gramEnd"/>
-      <w:r>
-        <w:rPr>
-          <w:i/>
-        </w:rPr>
-        <w:t xml:space="preserve"> </w:t>
+        <w:t>Indicatif Plus-que-parfait Actif</w:t>
+      </w:r>
+      <w:r>
+        <w:rPr>
+          <w:i/>
+        </w:rPr>
+        <w:t xml:space="preserve"> </w:t>
+      </w:r>
+      <w:r>
+        <w:rPr>
+          <w:i/>
+        </w:rPr>
+        <w:t xml:space="preserve">, </w:t>
       </w:r>
       <w:r>
         <w:rPr>
@@ -12252,7 +11981,7 @@
 </file>
 
 <file path=customXml/itemProps1.xml><?xml version="1.0" encoding="utf-8"?>
-<ds:datastoreItem xmlns:ds="http://schemas.openxmlformats.org/officeDocument/2006/customXml" ds:itemID="{75C2F0AD-2D66-4EE5-B1D5-0561D884538D}">
+<ds:datastoreItem xmlns:ds="http://schemas.openxmlformats.org/officeDocument/2006/customXml" ds:itemID="{01C8E531-CCF6-4404-BCFA-07B9BA57A857}">
   <ds:schemaRefs>
     <ds:schemaRef ds:uri="http://schemas.openxmlformats.org/officeDocument/2006/bibliography"/>
   </ds:schemaRefs>

</xml_diff>